<commit_message>
Finished System Design section
</commit_message>
<xml_diff>
--- a/Huffman Encoder.docx
+++ b/Huffman Encoder.docx
@@ -37,7 +37,7 @@
               <w:color w:val="5B9BD5" w:themeColor="accent1"/>
             </w:rPr>
             <w:drawing>
-              <wp:inline distT="0" distB="0" distL="0" distR="0" wp14:anchorId="19AFEEF6" wp14:editId="0D6F0AF8">
+              <wp:inline distT="0" distB="0" distL="0" distR="0" wp14:anchorId="532D6619" wp14:editId="0FB2A5A7">
                 <wp:extent cx="1417320" cy="750898"/>
                 <wp:effectExtent l="0" t="0" r="0" b="0"/>
                 <wp:docPr id="143" name="Picture 143"/>
@@ -169,7 +169,7 @@
             <mc:AlternateContent>
               <mc:Choice Requires="wps">
                 <w:drawing>
-                  <wp:anchor distT="0" distB="0" distL="114300" distR="114300" simplePos="0" relativeHeight="251659264" behindDoc="0" locked="0" layoutInCell="1" allowOverlap="1" wp14:anchorId="78047706" wp14:editId="5E572474">
+                  <wp:anchor distT="0" distB="0" distL="114300" distR="114300" simplePos="0" relativeHeight="251659264" behindDoc="0" locked="0" layoutInCell="1" allowOverlap="1" wp14:anchorId="53899F9B" wp14:editId="61BCD007">
                     <wp:simplePos x="0" y="0"/>
                     <wp:positionH relativeFrom="margin">
                       <wp:align>center</wp:align>
@@ -355,7 +355,7 @@
               </mc:Choice>
               <mc:Fallback>
                 <w:pict>
-                  <v:shapetype w14:anchorId="12CE592A" id="_x0000_t202" coordsize="21600,21600" o:spt="202" path="m,l,21600r21600,l21600,xe">
+                  <v:shapetype w14:anchorId="53899F9B" id="_x0000_t202" coordsize="21600,21600" o:spt="202" path="m,l,21600r21600,l21600,xe">
                     <v:stroke joinstyle="miter"/>
                     <v:path gradientshapeok="t" o:connecttype="rect"/>
                   </v:shapetype>
@@ -381,6 +381,7 @@
                               <w:calendar w:val="gregorian"/>
                             </w:date>
                           </w:sdtPr>
+                          <w:sdtEndPr/>
                           <w:sdtContent>
                             <w:p>
                               <w:pPr>
@@ -426,6 +427,7 @@
                               <w:dataBinding w:prefixMappings="xmlns:ns0='http://schemas.openxmlformats.org/officeDocument/2006/extended-properties' " w:xpath="/ns0:Properties[1]/ns0:Company[1]" w:storeItemID="{6668398D-A668-4E3E-A5EB-62B293D839F1}"/>
                               <w:text/>
                             </w:sdtPr>
+                            <w:sdtEndPr/>
                             <w:sdtContent>
                               <w:r>
                                 <w:rPr>
@@ -457,6 +459,7 @@
                               <w:dataBinding w:prefixMappings="xmlns:ns0='http://schemas.microsoft.com/office/2006/coverPageProps' " w:xpath="/ns0:CoverPageProperties[1]/ns0:CompanyAddress[1]" w:storeItemID="{55AF091B-3C7A-41E3-B477-F2FDAA23CFDA}"/>
                               <w:text/>
                             </w:sdtPr>
+                            <w:sdtEndPr/>
                             <w:sdtContent>
                               <w:r>
                                 <w:rPr>
@@ -481,7 +484,7 @@
               <w:color w:val="5B9BD5" w:themeColor="accent1"/>
             </w:rPr>
             <w:drawing>
-              <wp:inline distT="0" distB="0" distL="0" distR="0" wp14:anchorId="501E58F8" wp14:editId="37481256">
+              <wp:inline distT="0" distB="0" distL="0" distR="0" wp14:anchorId="23858AC4" wp14:editId="55293C19">
                 <wp:extent cx="758952" cy="478932"/>
                 <wp:effectExtent l="0" t="0" r="3175" b="0"/>
                 <wp:docPr id="144" name="Picture 144"/>
@@ -614,7 +617,7 @@
             </w:rPr>
             <w:fldChar w:fldCharType="separate"/>
           </w:r>
-          <w:hyperlink w:anchor="_Toc468707028" w:history="1">
+          <w:hyperlink w:anchor="_Toc468747055" w:history="1">
             <w:r>
               <w:rPr>
                 <w:rStyle w:val="Hyperlink"/>
@@ -655,7 +658,7 @@
                 <w:noProof/>
                 <w:webHidden/>
               </w:rPr>
-              <w:instrText xml:space="preserve"> PAGEREF _Toc468707028 \h </w:instrText>
+              <w:instrText xml:space="preserve"> PAGEREF _Toc468747055 \h </w:instrText>
             </w:r>
             <w:r>
               <w:rPr>
@@ -698,7 +701,7 @@
               <w:noProof/>
             </w:rPr>
           </w:pPr>
-          <w:hyperlink w:anchor="_Toc468707029" w:history="1">
+          <w:hyperlink w:anchor="_Toc468747056" w:history="1">
             <w:r>
               <w:rPr>
                 <w:rStyle w:val="Hyperlink"/>
@@ -739,7 +742,7 @@
                 <w:noProof/>
                 <w:webHidden/>
               </w:rPr>
-              <w:instrText xml:space="preserve"> PAGEREF _Toc468707029 \h </w:instrText>
+              <w:instrText xml:space="preserve"> PAGEREF _Toc468747056 \h </w:instrText>
             </w:r>
             <w:r>
               <w:rPr>
@@ -782,7 +785,7 @@
               <w:noProof/>
             </w:rPr>
           </w:pPr>
-          <w:hyperlink w:anchor="_Toc468707030" w:history="1">
+          <w:hyperlink w:anchor="_Toc468747057" w:history="1">
             <w:r>
               <w:rPr>
                 <w:rStyle w:val="Hyperlink"/>
@@ -823,7 +826,7 @@
                 <w:noProof/>
                 <w:webHidden/>
               </w:rPr>
-              <w:instrText xml:space="preserve"> PAGEREF _Toc468707030 \h </w:instrText>
+              <w:instrText xml:space="preserve"> PAGEREF _Toc468747057 \h </w:instrText>
             </w:r>
             <w:r>
               <w:rPr>
@@ -866,7 +869,7 @@
               <w:noProof/>
             </w:rPr>
           </w:pPr>
-          <w:hyperlink w:anchor="_Toc468707031" w:history="1">
+          <w:hyperlink w:anchor="_Toc468747058" w:history="1">
             <w:r>
               <w:rPr>
                 <w:rStyle w:val="Hyperlink"/>
@@ -907,7 +910,7 @@
                 <w:noProof/>
                 <w:webHidden/>
               </w:rPr>
-              <w:instrText xml:space="preserve"> PAGEREF _Toc468707031 \h </w:instrText>
+              <w:instrText xml:space="preserve"> PAGEREF _Toc468747058 \h </w:instrText>
             </w:r>
             <w:r>
               <w:rPr>
@@ -927,7 +930,7 @@
                 <w:noProof/>
                 <w:webHidden/>
               </w:rPr>
-              <w:t>3</w:t>
+              <w:t>4</w:t>
             </w:r>
             <w:r>
               <w:rPr>
@@ -950,7 +953,7 @@
               <w:noProof/>
             </w:rPr>
           </w:pPr>
-          <w:hyperlink w:anchor="_Toc468707032" w:history="1">
+          <w:hyperlink w:anchor="_Toc468747059" w:history="1">
             <w:r>
               <w:rPr>
                 <w:rStyle w:val="Hyperlink"/>
@@ -991,7 +994,7 @@
                 <w:noProof/>
                 <w:webHidden/>
               </w:rPr>
-              <w:instrText xml:space="preserve"> PAGEREF _Toc468707032 \h </w:instrText>
+              <w:instrText xml:space="preserve"> PAGEREF _Toc468747059 \h </w:instrText>
             </w:r>
             <w:r>
               <w:rPr>
@@ -1011,7 +1014,7 @@
                 <w:noProof/>
                 <w:webHidden/>
               </w:rPr>
-              <w:t>3</w:t>
+              <w:t>4</w:t>
             </w:r>
             <w:r>
               <w:rPr>
@@ -1034,7 +1037,7 @@
               <w:noProof/>
             </w:rPr>
           </w:pPr>
-          <w:hyperlink w:anchor="_Toc468707033" w:history="1">
+          <w:hyperlink w:anchor="_Toc468747060" w:history="1">
             <w:r>
               <w:rPr>
                 <w:rStyle w:val="Hyperlink"/>
@@ -1075,7 +1078,7 @@
                 <w:noProof/>
                 <w:webHidden/>
               </w:rPr>
-              <w:instrText xml:space="preserve"> PAGEREF _Toc468707033 \h </w:instrText>
+              <w:instrText xml:space="preserve"> PAGEREF _Toc468747060 \h </w:instrText>
             </w:r>
             <w:r>
               <w:rPr>
@@ -1095,7 +1098,7 @@
                 <w:noProof/>
                 <w:webHidden/>
               </w:rPr>
-              <w:t>3</w:t>
+              <w:t>4</w:t>
             </w:r>
             <w:r>
               <w:rPr>
@@ -1154,7 +1157,7 @@
           <w:sz w:val="36"/>
         </w:rPr>
       </w:pPr>
-      <w:bookmarkStart w:id="0" w:name="_Toc468707028"/>
+      <w:bookmarkStart w:id="0" w:name="_Toc468747055"/>
       <w:r>
         <w:rPr>
           <w:rFonts w:eastAsiaTheme="minorEastAsia"/>
@@ -1206,7 +1209,7 @@
           <w:rStyle w:val="tgc"/>
         </w:rPr>
       </w:pPr>
-      <w:bookmarkStart w:id="1" w:name="_Toc468707029"/>
+      <w:bookmarkStart w:id="1" w:name="_Toc468747056"/>
       <w:r>
         <w:rPr>
           <w:rStyle w:val="tgc"/>
@@ -1370,31 +1373,277 @@
     </w:p>
     <w:p>
       <w:pPr>
-        <w:rPr>
-          <w:rFonts w:asciiTheme="majorHAnsi" w:eastAsiaTheme="minorEastAsia" w:hAnsiTheme="majorHAnsi" w:cstheme="majorBidi"/>
-          <w:color w:val="2E74B5" w:themeColor="accent1" w:themeShade="BF"/>
-          <w:sz w:val="32"/>
-          <w:szCs w:val="32"/>
-        </w:rPr>
-      </w:pPr>
-    </w:p>
-    <w:p>
-      <w:pPr>
         <w:pStyle w:val="Heading1"/>
         <w:numPr>
           <w:ilvl w:val="0"/>
           <w:numId w:val="1"/>
         </w:numPr>
-      </w:pPr>
-      <w:bookmarkStart w:id="2" w:name="_Toc468707030"/>
-      <w:r>
+        <w:rPr>
+          <w:sz w:val="36"/>
+        </w:rPr>
+      </w:pPr>
+      <w:bookmarkStart w:id="2" w:name="_Toc468747057"/>
+      <w:r>
+        <w:rPr>
+          <w:sz w:val="36"/>
+        </w:rPr>
+        <w:lastRenderedPageBreak/>
         <w:t>System design</w:t>
       </w:r>
       <w:bookmarkEnd w:id="2"/>
     </w:p>
     <w:p>
+      <w:r>
+        <w:rPr>
+          <w:noProof/>
+        </w:rPr>
+        <w:drawing>
+          <wp:inline distT="0" distB="0" distL="0" distR="0" wp14:anchorId="29F35C15" wp14:editId="782052AA">
+            <wp:extent cx="5943600" cy="3583940"/>
+            <wp:effectExtent l="0" t="0" r="0" b="0"/>
+            <wp:docPr id="1" name="Picture 1"/>
+            <wp:cNvGraphicFramePr>
+              <a:graphicFrameLocks xmlns:a="http://schemas.openxmlformats.org/drawingml/2006/main" noChangeAspect="1"/>
+            </wp:cNvGraphicFramePr>
+            <a:graphic xmlns:a="http://schemas.openxmlformats.org/drawingml/2006/main">
+              <a:graphicData uri="http://schemas.openxmlformats.org/drawingml/2006/picture">
+                <pic:pic xmlns:pic="http://schemas.openxmlformats.org/drawingml/2006/picture">
+                  <pic:nvPicPr>
+                    <pic:cNvPr id="1" name="uml.png"/>
+                    <pic:cNvPicPr/>
+                  </pic:nvPicPr>
+                  <pic:blipFill>
+                    <a:blip r:embed="rId11" cstate="print">
+                      <a:extLst>
+                        <a:ext uri="{28A0092B-C50C-407E-A947-70E740481C1C}">
+                          <a14:useLocalDpi xmlns:a14="http://schemas.microsoft.com/office/drawing/2010/main" val="0"/>
+                        </a:ext>
+                      </a:extLst>
+                    </a:blip>
+                    <a:stretch>
+                      <a:fillRect/>
+                    </a:stretch>
+                  </pic:blipFill>
+                  <pic:spPr>
+                    <a:xfrm>
+                      <a:off x="0" y="0"/>
+                      <a:ext cx="5943600" cy="3583940"/>
+                    </a:xfrm>
+                    <a:prstGeom prst="rect">
+                      <a:avLst/>
+                    </a:prstGeom>
+                  </pic:spPr>
+                </pic:pic>
+              </a:graphicData>
+            </a:graphic>
+          </wp:inline>
+        </w:drawing>
+      </w:r>
+    </w:p>
+    <w:p>
+      <w:pPr>
+        <w:ind w:firstLine="360"/>
+        <w:rPr>
+          <w:sz w:val="24"/>
+        </w:rPr>
+      </w:pPr>
       <w:bookmarkStart w:id="3" w:name="_GoBack"/>
       <w:bookmarkEnd w:id="3"/>
+      <w:r>
+        <w:rPr>
+          <w:sz w:val="24"/>
+        </w:rPr>
+        <w:t xml:space="preserve">My program consists of four classes. Jaj48CS21120Assign is my application class. It has 3 instance variables: the scanner for taking input (just for getting the file path), string for holding the contents of the file and dictionary which is an object that encodes and holds the dictionary for the file. The application is also instantiating a </w:t>
+      </w:r>
+      <w:proofErr w:type="spellStart"/>
+      <w:r>
+        <w:rPr>
+          <w:sz w:val="24"/>
+        </w:rPr>
+        <w:t>FileHandler</w:t>
+      </w:r>
+      <w:proofErr w:type="spellEnd"/>
+      <w:r>
+        <w:rPr>
+          <w:sz w:val="24"/>
+        </w:rPr>
+        <w:t xml:space="preserve"> object which open a </w:t>
+      </w:r>
+      <w:proofErr w:type="spellStart"/>
+      <w:r>
+        <w:rPr>
+          <w:sz w:val="24"/>
+        </w:rPr>
+        <w:t>FileReader</w:t>
+      </w:r>
+      <w:proofErr w:type="spellEnd"/>
+      <w:r>
+        <w:rPr>
+          <w:sz w:val="24"/>
+        </w:rPr>
+        <w:t xml:space="preserve"> stream and reads in the contents of the file into a single string.</w:t>
+      </w:r>
+      <w:r>
+        <w:rPr>
+          <w:sz w:val="24"/>
+        </w:rPr>
+        <w:t xml:space="preserve"> It is then returned to application and the passed to the Dictionary object for encoding. The encoding is carried out in four steps:</w:t>
+      </w:r>
+    </w:p>
+    <w:p>
+      <w:pPr>
+        <w:pStyle w:val="ListParagraph"/>
+        <w:numPr>
+          <w:ilvl w:val="0"/>
+          <w:numId w:val="4"/>
+        </w:numPr>
+        <w:rPr>
+          <w:sz w:val="24"/>
+        </w:rPr>
+      </w:pPr>
+      <w:r>
+        <w:rPr>
+          <w:sz w:val="24"/>
+        </w:rPr>
+        <w:t xml:space="preserve">Counting the frequency of the characters and putting it into the </w:t>
+      </w:r>
+      <w:proofErr w:type="spellStart"/>
+      <w:r>
+        <w:rPr>
+          <w:sz w:val="24"/>
+        </w:rPr>
+        <w:t>hashmap</w:t>
+      </w:r>
+      <w:proofErr w:type="spellEnd"/>
+    </w:p>
+    <w:p>
+      <w:pPr>
+        <w:pStyle w:val="ListParagraph"/>
+        <w:numPr>
+          <w:ilvl w:val="0"/>
+          <w:numId w:val="4"/>
+        </w:numPr>
+        <w:rPr>
+          <w:sz w:val="24"/>
+        </w:rPr>
+      </w:pPr>
+      <w:r>
+        <w:rPr>
+          <w:sz w:val="24"/>
+        </w:rPr>
+        <w:t xml:space="preserve">Sorting by putting the characters and frequency into a priority queue, with a custom comparator that sorts in descending order, elements are of class type </w:t>
+      </w:r>
+      <w:proofErr w:type="spellStart"/>
+      <w:r>
+        <w:rPr>
+          <w:sz w:val="24"/>
+        </w:rPr>
+        <w:t>HuffmanNode</w:t>
+      </w:r>
+      <w:proofErr w:type="spellEnd"/>
+    </w:p>
+    <w:p>
+      <w:pPr>
+        <w:pStyle w:val="ListParagraph"/>
+        <w:numPr>
+          <w:ilvl w:val="0"/>
+          <w:numId w:val="4"/>
+        </w:numPr>
+        <w:rPr>
+          <w:sz w:val="24"/>
+        </w:rPr>
+      </w:pPr>
+      <w:r>
+        <w:rPr>
+          <w:sz w:val="24"/>
+        </w:rPr>
+        <w:t xml:space="preserve">Creating a binary tree, by adding the two smallest frequencies and creating a new </w:t>
+      </w:r>
+      <w:proofErr w:type="spellStart"/>
+      <w:r>
+        <w:rPr>
+          <w:sz w:val="24"/>
+        </w:rPr>
+        <w:t>HuffmanNode</w:t>
+      </w:r>
+      <w:proofErr w:type="spellEnd"/>
+      <w:r>
+        <w:rPr>
+          <w:sz w:val="24"/>
+        </w:rPr>
+        <w:t xml:space="preserve"> with a string of the characters </w:t>
+      </w:r>
+      <w:r>
+        <w:rPr>
+          <w:sz w:val="24"/>
+        </w:rPr>
+        <w:t>from the children and sum of frequencies, repeating until the smallest frequency is the root</w:t>
+      </w:r>
+    </w:p>
+    <w:p>
+      <w:pPr>
+        <w:pStyle w:val="ListParagraph"/>
+        <w:numPr>
+          <w:ilvl w:val="0"/>
+          <w:numId w:val="4"/>
+        </w:numPr>
+        <w:rPr>
+          <w:sz w:val="24"/>
+        </w:rPr>
+      </w:pPr>
+      <w:r>
+        <w:rPr>
+          <w:sz w:val="24"/>
+        </w:rPr>
+        <w:t>Traversing the binary tree from bottom to the top, generating a binary code for each character by adding 0 if the current node is on the left of the parent node and 1 if on the right</w:t>
+      </w:r>
+    </w:p>
+    <w:p>
+      <w:pPr>
+        <w:ind w:firstLine="360"/>
+        <w:rPr>
+          <w:sz w:val="24"/>
+        </w:rPr>
+      </w:pPr>
+      <w:r>
+        <w:rPr>
+          <w:sz w:val="24"/>
+        </w:rPr>
+        <w:t>While traversing a tree I am also storing different depths of the tree. This is necessary to calculate the average depth of the tree. After that the on</w:t>
+      </w:r>
+      <w:r>
+        <w:rPr>
+          <w:sz w:val="24"/>
+        </w:rPr>
+        <w:t>ly thing that is left to do are the statistics.</w:t>
+      </w:r>
+      <w:r>
+        <w:rPr>
+          <w:sz w:val="24"/>
+        </w:rPr>
+        <w:t xml:space="preserve"> The uncompressed size is just the number of characters multiplied by 8 and the compressed size is each character’s frequency multiplied by the number of characters in </w:t>
+      </w:r>
+      <w:proofErr w:type="spellStart"/>
+      <w:r>
+        <w:rPr>
+          <w:sz w:val="24"/>
+        </w:rPr>
+        <w:t>it’s</w:t>
+      </w:r>
+      <w:proofErr w:type="spellEnd"/>
+      <w:r>
+        <w:rPr>
+          <w:sz w:val="24"/>
+        </w:rPr>
+        <w:t xml:space="preserve"> </w:t>
+      </w:r>
+      <w:r>
+        <w:rPr>
+          <w:sz w:val="24"/>
+        </w:rPr>
+        <w:lastRenderedPageBreak/>
+        <w:t>binary code and added together. Then the height which is the biggest depth of the tree, and number of nodes which is just size of the binary tree.</w:t>
+      </w:r>
     </w:p>
     <w:p>
       <w:pPr>
@@ -1405,9 +1654,6 @@
           <w:szCs w:val="32"/>
         </w:rPr>
       </w:pPr>
-      <w:r>
-        <w:br w:type="page"/>
-      </w:r>
     </w:p>
     <w:p>
       <w:pPr>
@@ -1417,9 +1663,8 @@
           <w:numId w:val="1"/>
         </w:numPr>
       </w:pPr>
-      <w:bookmarkStart w:id="4" w:name="_Toc468707031"/>
-      <w:r>
-        <w:lastRenderedPageBreak/>
+      <w:bookmarkStart w:id="4" w:name="_Toc468747058"/>
+      <w:r>
         <w:t xml:space="preserve">System implementation </w:t>
       </w:r>
       <w:proofErr w:type="gramStart"/>
@@ -1429,6 +1674,7 @@
       <w:bookmarkEnd w:id="4"/>
       <w:proofErr w:type="gramEnd"/>
     </w:p>
+    <w:p/>
     <w:p>
       <w:pPr>
         <w:pStyle w:val="Heading1"/>
@@ -1437,7 +1683,7 @@
           <w:numId w:val="1"/>
         </w:numPr>
       </w:pPr>
-      <w:bookmarkStart w:id="5" w:name="_Toc468707032"/>
+      <w:bookmarkStart w:id="5" w:name="_Toc468747059"/>
       <w:r>
         <w:t>Time and space complexity</w:t>
       </w:r>
@@ -1451,14 +1697,14 @@
           <w:numId w:val="1"/>
         </w:numPr>
       </w:pPr>
-      <w:bookmarkStart w:id="6" w:name="_Toc468707033"/>
+      <w:bookmarkStart w:id="6" w:name="_Toc468747060"/>
       <w:r>
         <w:t>Conclusion</w:t>
       </w:r>
       <w:bookmarkEnd w:id="6"/>
     </w:p>
     <w:sectPr>
-      <w:footerReference w:type="default" r:id="rId11"/>
+      <w:footerReference w:type="default" r:id="rId12"/>
       <w:pgSz w:w="12240" w:h="15840"/>
       <w:pgMar w:top="1440" w:right="1440" w:bottom="1440" w:left="1440" w:header="720" w:footer="720" w:gutter="0"/>
       <w:pgNumType w:start="0"/>
@@ -1529,7 +1775,7 @@
           <w:rPr>
             <w:noProof/>
           </w:rPr>
-          <w:t>3</w:t>
+          <w:t>2</w:t>
         </w:r>
         <w:r>
           <w:rPr>
@@ -1576,188 +1822,16 @@
 <file path=word/numbering.xml><?xml version="1.0" encoding="utf-8"?>
 <w:numbering xmlns:wpc="http://schemas.microsoft.com/office/word/2010/wordprocessingCanvas" xmlns:cx="http://schemas.microsoft.com/office/drawing/2014/chartex" xmlns:cx1="http://schemas.microsoft.com/office/drawing/2015/9/8/chartex" xmlns:cx2="http://schemas.microsoft.com/office/drawing/2015/10/21/chartex" xmlns:mc="http://schemas.openxmlformats.org/markup-compatibility/2006" xmlns:o="urn:schemas-microsoft-com:office:office" xmlns:r="http://schemas.openxmlformats.org/officeDocument/2006/relationships" xmlns:m="http://schemas.openxmlformats.org/officeDocument/2006/math" xmlns:v="urn:schemas-microsoft-com:vml" xmlns:wp14="http://schemas.microsoft.com/office/word/2010/wordprocessingDrawing" xmlns:wp="http://schemas.openxmlformats.org/drawingml/2006/wordprocessingDrawing" xmlns:w10="urn:schemas-microsoft-com:office:word" xmlns:w="http://schemas.openxmlformats.org/wordprocessingml/2006/main" xmlns:w14="http://schemas.microsoft.com/office/word/2010/wordml" xmlns:w15="http://schemas.microsoft.com/office/word/2012/wordml" xmlns:w16se="http://schemas.microsoft.com/office/word/2015/wordml/symex" xmlns:wpg="http://schemas.microsoft.com/office/word/2010/wordprocessingGroup" xmlns:wpi="http://schemas.microsoft.com/office/word/2010/wordprocessingInk" xmlns:wne="http://schemas.microsoft.com/office/word/2006/wordml" xmlns:wps="http://schemas.microsoft.com/office/word/2010/wordprocessingShape" mc:Ignorable="w14 w15 w16se wp14">
   <w:abstractNum w:abstractNumId="0" w15:restartNumberingAfterBreak="0">
-    <w:nsid w:val="25B84772"/>
-    <w:multiLevelType w:val="multilevel"/>
-    <w:tmpl w:val="0409001F"/>
-    <w:lvl w:ilvl="0">
-      <w:start w:val="1"/>
-      <w:numFmt w:val="decimal"/>
-      <w:lvlText w:val="%1."/>
-      <w:lvlJc w:val="left"/>
-      <w:pPr>
-        <w:ind w:left="720" w:hanging="360"/>
-      </w:pPr>
-    </w:lvl>
-    <w:lvl w:ilvl="1">
-      <w:start w:val="1"/>
-      <w:numFmt w:val="decimal"/>
-      <w:lvlText w:val="%1.%2."/>
-      <w:lvlJc w:val="left"/>
-      <w:pPr>
-        <w:ind w:left="1152" w:hanging="432"/>
-      </w:pPr>
-    </w:lvl>
-    <w:lvl w:ilvl="2">
-      <w:start w:val="1"/>
-      <w:numFmt w:val="decimal"/>
-      <w:lvlText w:val="%1.%2.%3."/>
-      <w:lvlJc w:val="left"/>
-      <w:pPr>
-        <w:ind w:left="1584" w:hanging="504"/>
-      </w:pPr>
-    </w:lvl>
-    <w:lvl w:ilvl="3">
-      <w:start w:val="1"/>
-      <w:numFmt w:val="decimal"/>
-      <w:lvlText w:val="%1.%2.%3.%4."/>
-      <w:lvlJc w:val="left"/>
-      <w:pPr>
-        <w:ind w:left="2088" w:hanging="648"/>
-      </w:pPr>
-    </w:lvl>
-    <w:lvl w:ilvl="4">
-      <w:start w:val="1"/>
-      <w:numFmt w:val="decimal"/>
-      <w:lvlText w:val="%1.%2.%3.%4.%5."/>
-      <w:lvlJc w:val="left"/>
-      <w:pPr>
-        <w:ind w:left="2592" w:hanging="792"/>
-      </w:pPr>
-    </w:lvl>
-    <w:lvl w:ilvl="5">
-      <w:start w:val="1"/>
-      <w:numFmt w:val="decimal"/>
-      <w:lvlText w:val="%1.%2.%3.%4.%5.%6."/>
-      <w:lvlJc w:val="left"/>
-      <w:pPr>
-        <w:ind w:left="3096" w:hanging="936"/>
-      </w:pPr>
-    </w:lvl>
-    <w:lvl w:ilvl="6">
-      <w:start w:val="1"/>
-      <w:numFmt w:val="decimal"/>
-      <w:lvlText w:val="%1.%2.%3.%4.%5.%6.%7."/>
-      <w:lvlJc w:val="left"/>
-      <w:pPr>
-        <w:ind w:left="3600" w:hanging="1080"/>
-      </w:pPr>
-    </w:lvl>
-    <w:lvl w:ilvl="7">
-      <w:start w:val="1"/>
-      <w:numFmt w:val="decimal"/>
-      <w:lvlText w:val="%1.%2.%3.%4.%5.%6.%7.%8."/>
-      <w:lvlJc w:val="left"/>
-      <w:pPr>
-        <w:ind w:left="4104" w:hanging="1224"/>
-      </w:pPr>
-    </w:lvl>
-    <w:lvl w:ilvl="8">
-      <w:start w:val="1"/>
-      <w:numFmt w:val="decimal"/>
-      <w:lvlText w:val="%1.%2.%3.%4.%5.%6.%7.%8.%9."/>
-      <w:lvlJc w:val="left"/>
-      <w:pPr>
-        <w:ind w:left="4680" w:hanging="1440"/>
-      </w:pPr>
-    </w:lvl>
-  </w:abstractNum>
-  <w:abstractNum w:abstractNumId="1" w15:restartNumberingAfterBreak="0">
-    <w:nsid w:val="25F90CFA"/>
+    <w:nsid w:val="12B0246C"/>
     <w:multiLevelType w:val="hybridMultilevel"/>
-    <w:tmpl w:val="172426EC"/>
-    <w:lvl w:ilvl="0" w:tplc="0409000F">
-      <w:start w:val="1"/>
-      <w:numFmt w:val="decimal"/>
-      <w:lvlText w:val="%1."/>
-      <w:lvlJc w:val="left"/>
-      <w:pPr>
-        <w:ind w:left="720" w:hanging="360"/>
-      </w:pPr>
-    </w:lvl>
-    <w:lvl w:ilvl="1" w:tplc="04090019" w:tentative="1">
-      <w:start w:val="1"/>
-      <w:numFmt w:val="lowerLetter"/>
-      <w:lvlText w:val="%2."/>
-      <w:lvlJc w:val="left"/>
-      <w:pPr>
-        <w:ind w:left="1440" w:hanging="360"/>
-      </w:pPr>
-    </w:lvl>
-    <w:lvl w:ilvl="2" w:tplc="0409001B" w:tentative="1">
-      <w:start w:val="1"/>
-      <w:numFmt w:val="lowerRoman"/>
-      <w:lvlText w:val="%3."/>
-      <w:lvlJc w:val="right"/>
-      <w:pPr>
-        <w:ind w:left="2160" w:hanging="180"/>
-      </w:pPr>
-    </w:lvl>
-    <w:lvl w:ilvl="3" w:tplc="0409000F" w:tentative="1">
-      <w:start w:val="1"/>
-      <w:numFmt w:val="decimal"/>
-      <w:lvlText w:val="%4."/>
-      <w:lvlJc w:val="left"/>
-      <w:pPr>
-        <w:ind w:left="2880" w:hanging="360"/>
-      </w:pPr>
-    </w:lvl>
-    <w:lvl w:ilvl="4" w:tplc="04090019" w:tentative="1">
-      <w:start w:val="1"/>
-      <w:numFmt w:val="lowerLetter"/>
-      <w:lvlText w:val="%5."/>
-      <w:lvlJc w:val="left"/>
-      <w:pPr>
-        <w:ind w:left="3600" w:hanging="360"/>
-      </w:pPr>
-    </w:lvl>
-    <w:lvl w:ilvl="5" w:tplc="0409001B" w:tentative="1">
-      <w:start w:val="1"/>
-      <w:numFmt w:val="lowerRoman"/>
-      <w:lvlText w:val="%6."/>
-      <w:lvlJc w:val="right"/>
-      <w:pPr>
-        <w:ind w:left="4320" w:hanging="180"/>
-      </w:pPr>
-    </w:lvl>
-    <w:lvl w:ilvl="6" w:tplc="0409000F" w:tentative="1">
-      <w:start w:val="1"/>
-      <w:numFmt w:val="decimal"/>
-      <w:lvlText w:val="%7."/>
-      <w:lvlJc w:val="left"/>
-      <w:pPr>
-        <w:ind w:left="5040" w:hanging="360"/>
-      </w:pPr>
-    </w:lvl>
-    <w:lvl w:ilvl="7" w:tplc="04090019" w:tentative="1">
-      <w:start w:val="1"/>
-      <w:numFmt w:val="lowerLetter"/>
-      <w:lvlText w:val="%8."/>
-      <w:lvlJc w:val="left"/>
-      <w:pPr>
-        <w:ind w:left="5760" w:hanging="360"/>
-      </w:pPr>
-    </w:lvl>
-    <w:lvl w:ilvl="8" w:tplc="0409001B" w:tentative="1">
-      <w:start w:val="1"/>
-      <w:numFmt w:val="lowerRoman"/>
-      <w:lvlText w:val="%9."/>
-      <w:lvlJc w:val="right"/>
-      <w:pPr>
-        <w:ind w:left="6480" w:hanging="180"/>
-      </w:pPr>
-    </w:lvl>
-  </w:abstractNum>
-  <w:abstractNum w:abstractNumId="2" w15:restartNumberingAfterBreak="0">
-    <w:nsid w:val="71396435"/>
-    <w:multiLevelType w:val="hybridMultilevel"/>
-    <w:tmpl w:val="3402981C"/>
+    <w:tmpl w:val="111CBBC4"/>
     <w:lvl w:ilvl="0" w:tplc="04090001">
       <w:start w:val="1"/>
       <w:numFmt w:val="bullet"/>
       <w:lvlText w:val=""/>
       <w:lvlJc w:val="left"/>
       <w:pPr>
-        <w:ind w:left="1080" w:hanging="360"/>
+        <w:ind w:left="720" w:hanging="360"/>
       </w:pPr>
       <w:rPr>
         <w:rFonts w:ascii="Symbol" w:hAnsi="Symbol" w:hint="default"/>
@@ -1769,7 +1843,7 @@
       <w:lvlText w:val="o"/>
       <w:lvlJc w:val="left"/>
       <w:pPr>
-        <w:ind w:left="1800" w:hanging="360"/>
+        <w:ind w:left="1440" w:hanging="360"/>
       </w:pPr>
       <w:rPr>
         <w:rFonts w:ascii="Courier New" w:hAnsi="Courier New" w:cs="Courier New" w:hint="default"/>
@@ -1781,7 +1855,7 @@
       <w:lvlText w:val=""/>
       <w:lvlJc w:val="left"/>
       <w:pPr>
-        <w:ind w:left="2520" w:hanging="360"/>
+        <w:ind w:left="2160" w:hanging="360"/>
       </w:pPr>
       <w:rPr>
         <w:rFonts w:ascii="Wingdings" w:hAnsi="Wingdings" w:hint="default"/>
@@ -1793,7 +1867,7 @@
       <w:lvlText w:val=""/>
       <w:lvlJc w:val="left"/>
       <w:pPr>
-        <w:ind w:left="3240" w:hanging="360"/>
+        <w:ind w:left="2880" w:hanging="360"/>
       </w:pPr>
       <w:rPr>
         <w:rFonts w:ascii="Symbol" w:hAnsi="Symbol" w:hint="default"/>
@@ -1805,7 +1879,7 @@
       <w:lvlText w:val="o"/>
       <w:lvlJc w:val="left"/>
       <w:pPr>
-        <w:ind w:left="3960" w:hanging="360"/>
+        <w:ind w:left="3600" w:hanging="360"/>
       </w:pPr>
       <w:rPr>
         <w:rFonts w:ascii="Courier New" w:hAnsi="Courier New" w:cs="Courier New" w:hint="default"/>
@@ -1817,7 +1891,7 @@
       <w:lvlText w:val=""/>
       <w:lvlJc w:val="left"/>
       <w:pPr>
-        <w:ind w:left="4680" w:hanging="360"/>
+        <w:ind w:left="4320" w:hanging="360"/>
       </w:pPr>
       <w:rPr>
         <w:rFonts w:ascii="Wingdings" w:hAnsi="Wingdings" w:hint="default"/>
@@ -1829,7 +1903,7 @@
       <w:lvlText w:val=""/>
       <w:lvlJc w:val="left"/>
       <w:pPr>
-        <w:ind w:left="5400" w:hanging="360"/>
+        <w:ind w:left="5040" w:hanging="360"/>
       </w:pPr>
       <w:rPr>
         <w:rFonts w:ascii="Symbol" w:hAnsi="Symbol" w:hint="default"/>
@@ -1841,7 +1915,7 @@
       <w:lvlText w:val="o"/>
       <w:lvlJc w:val="left"/>
       <w:pPr>
-        <w:ind w:left="6120" w:hanging="360"/>
+        <w:ind w:left="5760" w:hanging="360"/>
       </w:pPr>
       <w:rPr>
         <w:rFonts w:ascii="Courier New" w:hAnsi="Courier New" w:cs="Courier New" w:hint="default"/>
@@ -1853,6 +1927,291 @@
       <w:lvlText w:val=""/>
       <w:lvlJc w:val="left"/>
       <w:pPr>
+        <w:ind w:left="6480" w:hanging="360"/>
+      </w:pPr>
+      <w:rPr>
+        <w:rFonts w:ascii="Wingdings" w:hAnsi="Wingdings" w:hint="default"/>
+      </w:rPr>
+    </w:lvl>
+  </w:abstractNum>
+  <w:abstractNum w:abstractNumId="1" w15:restartNumberingAfterBreak="0">
+    <w:nsid w:val="25B84772"/>
+    <w:multiLevelType w:val="multilevel"/>
+    <w:tmpl w:val="0409001F"/>
+    <w:lvl w:ilvl="0">
+      <w:start w:val="1"/>
+      <w:numFmt w:val="decimal"/>
+      <w:lvlText w:val="%1."/>
+      <w:lvlJc w:val="left"/>
+      <w:pPr>
+        <w:ind w:left="720" w:hanging="360"/>
+      </w:pPr>
+    </w:lvl>
+    <w:lvl w:ilvl="1">
+      <w:start w:val="1"/>
+      <w:numFmt w:val="decimal"/>
+      <w:lvlText w:val="%1.%2."/>
+      <w:lvlJc w:val="left"/>
+      <w:pPr>
+        <w:ind w:left="1152" w:hanging="432"/>
+      </w:pPr>
+    </w:lvl>
+    <w:lvl w:ilvl="2">
+      <w:start w:val="1"/>
+      <w:numFmt w:val="decimal"/>
+      <w:lvlText w:val="%1.%2.%3."/>
+      <w:lvlJc w:val="left"/>
+      <w:pPr>
+        <w:ind w:left="1584" w:hanging="504"/>
+      </w:pPr>
+    </w:lvl>
+    <w:lvl w:ilvl="3">
+      <w:start w:val="1"/>
+      <w:numFmt w:val="decimal"/>
+      <w:lvlText w:val="%1.%2.%3.%4."/>
+      <w:lvlJc w:val="left"/>
+      <w:pPr>
+        <w:ind w:left="2088" w:hanging="648"/>
+      </w:pPr>
+    </w:lvl>
+    <w:lvl w:ilvl="4">
+      <w:start w:val="1"/>
+      <w:numFmt w:val="decimal"/>
+      <w:lvlText w:val="%1.%2.%3.%4.%5."/>
+      <w:lvlJc w:val="left"/>
+      <w:pPr>
+        <w:ind w:left="2592" w:hanging="792"/>
+      </w:pPr>
+    </w:lvl>
+    <w:lvl w:ilvl="5">
+      <w:start w:val="1"/>
+      <w:numFmt w:val="decimal"/>
+      <w:lvlText w:val="%1.%2.%3.%4.%5.%6."/>
+      <w:lvlJc w:val="left"/>
+      <w:pPr>
+        <w:ind w:left="3096" w:hanging="936"/>
+      </w:pPr>
+    </w:lvl>
+    <w:lvl w:ilvl="6">
+      <w:start w:val="1"/>
+      <w:numFmt w:val="decimal"/>
+      <w:lvlText w:val="%1.%2.%3.%4.%5.%6.%7."/>
+      <w:lvlJc w:val="left"/>
+      <w:pPr>
+        <w:ind w:left="3600" w:hanging="1080"/>
+      </w:pPr>
+    </w:lvl>
+    <w:lvl w:ilvl="7">
+      <w:start w:val="1"/>
+      <w:numFmt w:val="decimal"/>
+      <w:lvlText w:val="%1.%2.%3.%4.%5.%6.%7.%8."/>
+      <w:lvlJc w:val="left"/>
+      <w:pPr>
+        <w:ind w:left="4104" w:hanging="1224"/>
+      </w:pPr>
+    </w:lvl>
+    <w:lvl w:ilvl="8">
+      <w:start w:val="1"/>
+      <w:numFmt w:val="decimal"/>
+      <w:lvlText w:val="%1.%2.%3.%4.%5.%6.%7.%8.%9."/>
+      <w:lvlJc w:val="left"/>
+      <w:pPr>
+        <w:ind w:left="4680" w:hanging="1440"/>
+      </w:pPr>
+    </w:lvl>
+  </w:abstractNum>
+  <w:abstractNum w:abstractNumId="2" w15:restartNumberingAfterBreak="0">
+    <w:nsid w:val="25F90CFA"/>
+    <w:multiLevelType w:val="hybridMultilevel"/>
+    <w:tmpl w:val="5A562D2E"/>
+    <w:lvl w:ilvl="0" w:tplc="0409000F">
+      <w:start w:val="1"/>
+      <w:numFmt w:val="decimal"/>
+      <w:lvlText w:val="%1."/>
+      <w:lvlJc w:val="left"/>
+      <w:pPr>
+        <w:ind w:left="720" w:hanging="360"/>
+      </w:pPr>
+    </w:lvl>
+    <w:lvl w:ilvl="1" w:tplc="04090019" w:tentative="1">
+      <w:start w:val="1"/>
+      <w:numFmt w:val="lowerLetter"/>
+      <w:lvlText w:val="%2."/>
+      <w:lvlJc w:val="left"/>
+      <w:pPr>
+        <w:ind w:left="1440" w:hanging="360"/>
+      </w:pPr>
+    </w:lvl>
+    <w:lvl w:ilvl="2" w:tplc="0409001B" w:tentative="1">
+      <w:start w:val="1"/>
+      <w:numFmt w:val="lowerRoman"/>
+      <w:lvlText w:val="%3."/>
+      <w:lvlJc w:val="right"/>
+      <w:pPr>
+        <w:ind w:left="2160" w:hanging="180"/>
+      </w:pPr>
+    </w:lvl>
+    <w:lvl w:ilvl="3" w:tplc="0409000F" w:tentative="1">
+      <w:start w:val="1"/>
+      <w:numFmt w:val="decimal"/>
+      <w:lvlText w:val="%4."/>
+      <w:lvlJc w:val="left"/>
+      <w:pPr>
+        <w:ind w:left="2880" w:hanging="360"/>
+      </w:pPr>
+    </w:lvl>
+    <w:lvl w:ilvl="4" w:tplc="04090019" w:tentative="1">
+      <w:start w:val="1"/>
+      <w:numFmt w:val="lowerLetter"/>
+      <w:lvlText w:val="%5."/>
+      <w:lvlJc w:val="left"/>
+      <w:pPr>
+        <w:ind w:left="3600" w:hanging="360"/>
+      </w:pPr>
+    </w:lvl>
+    <w:lvl w:ilvl="5" w:tplc="0409001B" w:tentative="1">
+      <w:start w:val="1"/>
+      <w:numFmt w:val="lowerRoman"/>
+      <w:lvlText w:val="%6."/>
+      <w:lvlJc w:val="right"/>
+      <w:pPr>
+        <w:ind w:left="4320" w:hanging="180"/>
+      </w:pPr>
+    </w:lvl>
+    <w:lvl w:ilvl="6" w:tplc="0409000F" w:tentative="1">
+      <w:start w:val="1"/>
+      <w:numFmt w:val="decimal"/>
+      <w:lvlText w:val="%7."/>
+      <w:lvlJc w:val="left"/>
+      <w:pPr>
+        <w:ind w:left="5040" w:hanging="360"/>
+      </w:pPr>
+    </w:lvl>
+    <w:lvl w:ilvl="7" w:tplc="04090019" w:tentative="1">
+      <w:start w:val="1"/>
+      <w:numFmt w:val="lowerLetter"/>
+      <w:lvlText w:val="%8."/>
+      <w:lvlJc w:val="left"/>
+      <w:pPr>
+        <w:ind w:left="5760" w:hanging="360"/>
+      </w:pPr>
+    </w:lvl>
+    <w:lvl w:ilvl="8" w:tplc="0409001B" w:tentative="1">
+      <w:start w:val="1"/>
+      <w:numFmt w:val="lowerRoman"/>
+      <w:lvlText w:val="%9."/>
+      <w:lvlJc w:val="right"/>
+      <w:pPr>
+        <w:ind w:left="6480" w:hanging="180"/>
+      </w:pPr>
+    </w:lvl>
+  </w:abstractNum>
+  <w:abstractNum w:abstractNumId="3" w15:restartNumberingAfterBreak="0">
+    <w:nsid w:val="71396435"/>
+    <w:multiLevelType w:val="hybridMultilevel"/>
+    <w:tmpl w:val="3402981C"/>
+    <w:lvl w:ilvl="0" w:tplc="04090001">
+      <w:start w:val="1"/>
+      <w:numFmt w:val="bullet"/>
+      <w:lvlText w:val=""/>
+      <w:lvlJc w:val="left"/>
+      <w:pPr>
+        <w:ind w:left="1080" w:hanging="360"/>
+      </w:pPr>
+      <w:rPr>
+        <w:rFonts w:ascii="Symbol" w:hAnsi="Symbol" w:hint="default"/>
+      </w:rPr>
+    </w:lvl>
+    <w:lvl w:ilvl="1" w:tplc="04090003" w:tentative="1">
+      <w:start w:val="1"/>
+      <w:numFmt w:val="bullet"/>
+      <w:lvlText w:val="o"/>
+      <w:lvlJc w:val="left"/>
+      <w:pPr>
+        <w:ind w:left="1800" w:hanging="360"/>
+      </w:pPr>
+      <w:rPr>
+        <w:rFonts w:ascii="Courier New" w:hAnsi="Courier New" w:cs="Courier New" w:hint="default"/>
+      </w:rPr>
+    </w:lvl>
+    <w:lvl w:ilvl="2" w:tplc="04090005" w:tentative="1">
+      <w:start w:val="1"/>
+      <w:numFmt w:val="bullet"/>
+      <w:lvlText w:val=""/>
+      <w:lvlJc w:val="left"/>
+      <w:pPr>
+        <w:ind w:left="2520" w:hanging="360"/>
+      </w:pPr>
+      <w:rPr>
+        <w:rFonts w:ascii="Wingdings" w:hAnsi="Wingdings" w:hint="default"/>
+      </w:rPr>
+    </w:lvl>
+    <w:lvl w:ilvl="3" w:tplc="04090001" w:tentative="1">
+      <w:start w:val="1"/>
+      <w:numFmt w:val="bullet"/>
+      <w:lvlText w:val=""/>
+      <w:lvlJc w:val="left"/>
+      <w:pPr>
+        <w:ind w:left="3240" w:hanging="360"/>
+      </w:pPr>
+      <w:rPr>
+        <w:rFonts w:ascii="Symbol" w:hAnsi="Symbol" w:hint="default"/>
+      </w:rPr>
+    </w:lvl>
+    <w:lvl w:ilvl="4" w:tplc="04090003" w:tentative="1">
+      <w:start w:val="1"/>
+      <w:numFmt w:val="bullet"/>
+      <w:lvlText w:val="o"/>
+      <w:lvlJc w:val="left"/>
+      <w:pPr>
+        <w:ind w:left="3960" w:hanging="360"/>
+      </w:pPr>
+      <w:rPr>
+        <w:rFonts w:ascii="Courier New" w:hAnsi="Courier New" w:cs="Courier New" w:hint="default"/>
+      </w:rPr>
+    </w:lvl>
+    <w:lvl w:ilvl="5" w:tplc="04090005" w:tentative="1">
+      <w:start w:val="1"/>
+      <w:numFmt w:val="bullet"/>
+      <w:lvlText w:val=""/>
+      <w:lvlJc w:val="left"/>
+      <w:pPr>
+        <w:ind w:left="4680" w:hanging="360"/>
+      </w:pPr>
+      <w:rPr>
+        <w:rFonts w:ascii="Wingdings" w:hAnsi="Wingdings" w:hint="default"/>
+      </w:rPr>
+    </w:lvl>
+    <w:lvl w:ilvl="6" w:tplc="04090001" w:tentative="1">
+      <w:start w:val="1"/>
+      <w:numFmt w:val="bullet"/>
+      <w:lvlText w:val=""/>
+      <w:lvlJc w:val="left"/>
+      <w:pPr>
+        <w:ind w:left="5400" w:hanging="360"/>
+      </w:pPr>
+      <w:rPr>
+        <w:rFonts w:ascii="Symbol" w:hAnsi="Symbol" w:hint="default"/>
+      </w:rPr>
+    </w:lvl>
+    <w:lvl w:ilvl="7" w:tplc="04090003" w:tentative="1">
+      <w:start w:val="1"/>
+      <w:numFmt w:val="bullet"/>
+      <w:lvlText w:val="o"/>
+      <w:lvlJc w:val="left"/>
+      <w:pPr>
+        <w:ind w:left="6120" w:hanging="360"/>
+      </w:pPr>
+      <w:rPr>
+        <w:rFonts w:ascii="Courier New" w:hAnsi="Courier New" w:cs="Courier New" w:hint="default"/>
+      </w:rPr>
+    </w:lvl>
+    <w:lvl w:ilvl="8" w:tplc="04090005" w:tentative="1">
+      <w:start w:val="1"/>
+      <w:numFmt w:val="bullet"/>
+      <w:lvlText w:val=""/>
+      <w:lvlJc w:val="left"/>
+      <w:pPr>
         <w:ind w:left="6840" w:hanging="360"/>
       </w:pPr>
       <w:rPr>
@@ -1861,12 +2220,15 @@
     </w:lvl>
   </w:abstractNum>
   <w:num w:numId="1">
+    <w:abstractNumId w:val="2"/>
+  </w:num>
+  <w:num w:numId="2">
+    <w:abstractNumId w:val="3"/>
+  </w:num>
+  <w:num w:numId="3">
     <w:abstractNumId w:val="1"/>
   </w:num>
-  <w:num w:numId="2">
-    <w:abstractNumId w:val="2"/>
-  </w:num>
-  <w:num w:numId="3">
+  <w:num w:numId="4">
     <w:abstractNumId w:val="0"/>
   </w:num>
 </w:numbering>
@@ -2624,19 +2986,19 @@
 
 <file path=word/glossary/fontTable.xml><?xml version="1.0" encoding="utf-8"?>
 <w:fonts xmlns:mc="http://schemas.openxmlformats.org/markup-compatibility/2006" xmlns:r="http://schemas.openxmlformats.org/officeDocument/2006/relationships" xmlns:w="http://schemas.openxmlformats.org/wordprocessingml/2006/main" xmlns:w14="http://schemas.microsoft.com/office/word/2010/wordml" xmlns:w15="http://schemas.microsoft.com/office/word/2012/wordml" xmlns:w16se="http://schemas.microsoft.com/office/word/2015/wordml/symex" mc:Ignorable="w14 w15 w16se">
+  <w:font w:name="Symbol">
+    <w:panose1 w:val="05050102010706020507"/>
+    <w:charset w:val="02"/>
+    <w:family w:val="roman"/>
+    <w:pitch w:val="variable"/>
+    <w:sig w:usb0="00000000" w:usb1="10000000" w:usb2="00000000" w:usb3="00000000" w:csb0="80000000" w:csb1="00000000"/>
+  </w:font>
   <w:font w:name="Times New Roman">
     <w:panose1 w:val="02020603050405020304"/>
     <w:charset w:val="00"/>
     <w:family w:val="roman"/>
     <w:pitch w:val="variable"/>
     <w:sig w:usb0="E0002EFF" w:usb1="C000785B" w:usb2="00000009" w:usb3="00000000" w:csb0="000001FF" w:csb1="00000000"/>
-  </w:font>
-  <w:font w:name="Symbol">
-    <w:panose1 w:val="05050102010706020507"/>
-    <w:charset w:val="02"/>
-    <w:family w:val="roman"/>
-    <w:pitch w:val="variable"/>
-    <w:sig w:usb0="00000000" w:usb1="10000000" w:usb2="00000000" w:usb3="00000000" w:csb0="80000000" w:csb1="00000000"/>
   </w:font>
   <w:font w:name="Courier New">
     <w:panose1 w:val="02070309020205020404"/>
@@ -2684,6 +3046,7 @@
   </w:compat>
   <w:rsids>
     <w:rsidRoot w:val="00E77371"/>
+    <w:rsid w:val="000F2FAE"/>
     <w:rsid w:val="004C342F"/>
     <w:rsid w:val="00E77371"/>
   </w:rsids>
@@ -3457,7 +3820,7 @@
 </file>
 
 <file path=customXml/itemProps2.xml><?xml version="1.0" encoding="utf-8"?>
-<ds:datastoreItem xmlns:ds="http://schemas.openxmlformats.org/officeDocument/2006/customXml" ds:itemID="{0A96C2A6-54FF-40AD-B8A6-0589F4BAC62E}">
+<ds:datastoreItem xmlns:ds="http://schemas.openxmlformats.org/officeDocument/2006/customXml" ds:itemID="{8F81EF97-E95E-4653-9B75-D0AA4F133DC9}">
   <ds:schemaRefs>
     <ds:schemaRef ds:uri="http://schemas.openxmlformats.org/officeDocument/2006/bibliography"/>
   </ds:schemaRefs>

</xml_diff>

<commit_message>
Added Traversing the tree subsection
</commit_message>
<xml_diff>
--- a/Huffman Encoder.docx
+++ b/Huffman Encoder.docx
@@ -37,7 +37,7 @@
               <w:color w:val="5B9BD5" w:themeColor="accent1"/>
             </w:rPr>
             <w:drawing>
-              <wp:inline distT="0" distB="0" distL="0" distR="0" wp14:anchorId="62B732FE" wp14:editId="292C3143">
+              <wp:inline distT="0" distB="0" distL="0" distR="0" wp14:anchorId="76EF6F05" wp14:editId="5A8316FD">
                 <wp:extent cx="1417320" cy="750898"/>
                 <wp:effectExtent l="0" t="0" r="0" b="0"/>
                 <wp:docPr id="143" name="Picture 143"/>
@@ -169,7 +169,7 @@
             <mc:AlternateContent>
               <mc:Choice Requires="wps">
                 <w:drawing>
-                  <wp:anchor distT="0" distB="0" distL="114300" distR="114300" simplePos="0" relativeHeight="251659264" behindDoc="0" locked="0" layoutInCell="1" allowOverlap="1" wp14:anchorId="1F6A9BE7" wp14:editId="57EBA81C">
+                  <wp:anchor distT="0" distB="0" distL="114300" distR="114300" simplePos="0" relativeHeight="251659264" behindDoc="0" locked="0" layoutInCell="1" allowOverlap="1" wp14:anchorId="7215D1A2" wp14:editId="4A181901">
                     <wp:simplePos x="0" y="0"/>
                     <wp:positionH relativeFrom="margin">
                       <wp:align>center</wp:align>
@@ -355,7 +355,7 @@
               </mc:Choice>
               <mc:Fallback>
                 <w:pict>
-                  <v:shapetype w14:anchorId="1F6A9BE7" id="_x0000_t202" coordsize="21600,21600" o:spt="202" path="m,l,21600r21600,l21600,xe">
+                  <v:shapetype w14:anchorId="7215D1A2" id="_x0000_t202" coordsize="21600,21600" o:spt="202" path="m,l,21600r21600,l21600,xe">
                     <v:stroke joinstyle="miter"/>
                     <v:path gradientshapeok="t" o:connecttype="rect"/>
                   </v:shapetype>
@@ -484,7 +484,7 @@
               <w:color w:val="5B9BD5" w:themeColor="accent1"/>
             </w:rPr>
             <w:drawing>
-              <wp:inline distT="0" distB="0" distL="0" distR="0" wp14:anchorId="069D270C" wp14:editId="55EFA7E9">
+              <wp:inline distT="0" distB="0" distL="0" distR="0" wp14:anchorId="19841D99" wp14:editId="7C702F13">
                 <wp:extent cx="758952" cy="478932"/>
                 <wp:effectExtent l="0" t="0" r="3175" b="0"/>
                 <wp:docPr id="144" name="Picture 144"/>
@@ -617,7 +617,7 @@
             </w:rPr>
             <w:fldChar w:fldCharType="separate"/>
           </w:r>
-          <w:hyperlink w:anchor="_Toc468873646" w:history="1">
+          <w:hyperlink w:anchor="_Toc468889826" w:history="1">
             <w:r>
               <w:rPr>
                 <w:rStyle w:val="Hyperlink"/>
@@ -658,7 +658,7 @@
                 <w:noProof/>
                 <w:webHidden/>
               </w:rPr>
-              <w:instrText xml:space="preserve"> PAGEREF _Toc468873646 \h </w:instrText>
+              <w:instrText xml:space="preserve"> PAGEREF _Toc468889826 \h </w:instrText>
             </w:r>
             <w:r>
               <w:rPr>
@@ -701,10 +701,11 @@
               <w:noProof/>
             </w:rPr>
           </w:pPr>
-          <w:hyperlink w:anchor="_Toc468873647" w:history="1">
+          <w:hyperlink w:anchor="_Toc468889827" w:history="1">
             <w:r>
               <w:rPr>
                 <w:rStyle w:val="Hyperlink"/>
+                <w:rFonts w:cstheme="majorHAnsi"/>
                 <w:noProof/>
               </w:rPr>
               <w:t>1.1.</w:t>
@@ -742,7 +743,7 @@
                 <w:noProof/>
                 <w:webHidden/>
               </w:rPr>
-              <w:instrText xml:space="preserve"> PAGEREF _Toc468873647 \h </w:instrText>
+              <w:instrText xml:space="preserve"> PAGEREF _Toc468889827 \h </w:instrText>
             </w:r>
             <w:r>
               <w:rPr>
@@ -785,7 +786,7 @@
               <w:noProof/>
             </w:rPr>
           </w:pPr>
-          <w:hyperlink w:anchor="_Toc468873648" w:history="1">
+          <w:hyperlink w:anchor="_Toc468889828" w:history="1">
             <w:r>
               <w:rPr>
                 <w:rStyle w:val="Hyperlink"/>
@@ -826,7 +827,7 @@
                 <w:noProof/>
                 <w:webHidden/>
               </w:rPr>
-              <w:instrText xml:space="preserve"> PAGEREF _Toc468873648 \h </w:instrText>
+              <w:instrText xml:space="preserve"> PAGEREF _Toc468889828 \h </w:instrText>
             </w:r>
             <w:r>
               <w:rPr>
@@ -869,7 +870,7 @@
               <w:noProof/>
             </w:rPr>
           </w:pPr>
-          <w:hyperlink w:anchor="_Toc468873649" w:history="1">
+          <w:hyperlink w:anchor="_Toc468889829" w:history="1">
             <w:r>
               <w:rPr>
                 <w:rStyle w:val="Hyperlink"/>
@@ -910,7 +911,7 @@
                 <w:noProof/>
                 <w:webHidden/>
               </w:rPr>
-              <w:instrText xml:space="preserve"> PAGEREF _Toc468873649 \h </w:instrText>
+              <w:instrText xml:space="preserve"> PAGEREF _Toc468889829 \h </w:instrText>
             </w:r>
             <w:r>
               <w:rPr>
@@ -953,7 +954,7 @@
               <w:noProof/>
             </w:rPr>
           </w:pPr>
-          <w:hyperlink w:anchor="_Toc468873653" w:history="1">
+          <w:hyperlink w:anchor="_Toc468889833" w:history="1">
             <w:r>
               <w:rPr>
                 <w:rStyle w:val="Hyperlink"/>
@@ -1003,7 +1004,7 @@
                 <w:noProof/>
                 <w:webHidden/>
               </w:rPr>
-              <w:instrText xml:space="preserve"> PAGEREF _Toc468873653 \h </w:instrText>
+              <w:instrText xml:space="preserve"> PAGEREF _Toc468889833 \h </w:instrText>
             </w:r>
             <w:r>
               <w:rPr>
@@ -1046,7 +1047,7 @@
               <w:noProof/>
             </w:rPr>
           </w:pPr>
-          <w:hyperlink w:anchor="_Toc468873655" w:history="1">
+          <w:hyperlink w:anchor="_Toc468889835" w:history="1">
             <w:r>
               <w:rPr>
                 <w:rStyle w:val="Hyperlink"/>
@@ -1089,7 +1090,7 @@
                 <w:noProof/>
                 <w:webHidden/>
               </w:rPr>
-              <w:instrText xml:space="preserve"> PAGEREF _Toc468873655 \h </w:instrText>
+              <w:instrText xml:space="preserve"> PAGEREF _Toc468889835 \h </w:instrText>
             </w:r>
             <w:r>
               <w:rPr>
@@ -1132,7 +1133,7 @@
               <w:noProof/>
             </w:rPr>
           </w:pPr>
-          <w:hyperlink w:anchor="_Toc468873656" w:history="1">
+          <w:hyperlink w:anchor="_Toc468889836" w:history="1">
             <w:r>
               <w:rPr>
                 <w:rStyle w:val="Hyperlink"/>
@@ -1175,7 +1176,7 @@
                 <w:noProof/>
                 <w:webHidden/>
               </w:rPr>
-              <w:instrText xml:space="preserve"> PAGEREF _Toc468873656 \h </w:instrText>
+              <w:instrText xml:space="preserve"> PAGEREF _Toc468889836 \h </w:instrText>
             </w:r>
             <w:r>
               <w:rPr>
@@ -1218,7 +1219,7 @@
               <w:noProof/>
             </w:rPr>
           </w:pPr>
-          <w:hyperlink w:anchor="_Toc468873657" w:history="1">
+          <w:hyperlink w:anchor="_Toc468889837" w:history="1">
             <w:r>
               <w:rPr>
                 <w:rStyle w:val="Hyperlink"/>
@@ -1247,7 +1248,7 @@
                 <w:rStyle w:val="Hyperlink"/>
                 <w:noProof/>
               </w:rPr>
-              <w:t xml:space="preserve"> class vol.1</w:t>
+              <w:t xml:space="preserve"> class vol. 1</w:t>
             </w:r>
             <w:r>
               <w:rPr>
@@ -1268,7 +1269,7 @@
                 <w:noProof/>
                 <w:webHidden/>
               </w:rPr>
-              <w:instrText xml:space="preserve"> PAGEREF _Toc468873657 \h </w:instrText>
+              <w:instrText xml:space="preserve"> PAGEREF _Toc468889837 \h </w:instrText>
             </w:r>
             <w:r>
               <w:rPr>
@@ -1311,10 +1312,11 @@
               <w:noProof/>
             </w:rPr>
           </w:pPr>
-          <w:hyperlink w:anchor="_Toc468873664" w:history="1">
+          <w:hyperlink w:anchor="_Toc468889844" w:history="1">
             <w:r>
               <w:rPr>
                 <w:rStyle w:val="Hyperlink"/>
+                <w:rFonts w:cstheme="majorHAnsi"/>
                 <w:noProof/>
               </w:rPr>
               <w:t>3.5.</w:t>
@@ -1329,6 +1331,7 @@
             <w:r>
               <w:rPr>
                 <w:rStyle w:val="Hyperlink"/>
+                <w:rFonts w:ascii="Courier New" w:hAnsi="Courier New" w:cs="Courier New"/>
                 <w:noProof/>
               </w:rPr>
               <w:t>constructATree()</w:t>
@@ -1352,7 +1355,7 @@
                 <w:noProof/>
                 <w:webHidden/>
               </w:rPr>
-              <w:instrText xml:space="preserve"> PAGEREF _Toc468873664 \h </w:instrText>
+              <w:instrText xml:space="preserve"> PAGEREF _Toc468889844 \h </w:instrText>
             </w:r>
             <w:r>
               <w:rPr>
@@ -1373,6 +1376,184 @@
                 <w:webHidden/>
               </w:rPr>
               <w:t>6</w:t>
+            </w:r>
+            <w:r>
+              <w:rPr>
+                <w:noProof/>
+                <w:webHidden/>
+              </w:rPr>
+              <w:fldChar w:fldCharType="end"/>
+            </w:r>
+          </w:hyperlink>
+        </w:p>
+        <w:p>
+          <w:pPr>
+            <w:pStyle w:val="TOC2"/>
+            <w:tabs>
+              <w:tab w:val="left" w:pos="880"/>
+              <w:tab w:val="right" w:leader="dot" w:pos="9350"/>
+            </w:tabs>
+            <w:rPr>
+              <w:rFonts w:cstheme="minorBidi"/>
+              <w:noProof/>
+            </w:rPr>
+          </w:pPr>
+          <w:hyperlink w:anchor="_Toc468889845" w:history="1">
+            <w:r>
+              <w:rPr>
+                <w:rStyle w:val="Hyperlink"/>
+                <w:rFonts w:cstheme="majorHAnsi"/>
+                <w:noProof/>
+              </w:rPr>
+              <w:t>3.6.</w:t>
+            </w:r>
+            <w:r>
+              <w:rPr>
+                <w:rFonts w:cstheme="minorBidi"/>
+                <w:noProof/>
+              </w:rPr>
+              <w:tab/>
+            </w:r>
+            <w:r>
+              <w:rPr>
+                <w:rStyle w:val="Hyperlink"/>
+                <w:rFonts w:ascii="Courier New" w:hAnsi="Courier New" w:cs="Courier New"/>
+                <w:noProof/>
+              </w:rPr>
+              <w:t>HuffmanNode</w:t>
+            </w:r>
+            <w:r>
+              <w:rPr>
+                <w:rStyle w:val="Hyperlink"/>
+                <w:noProof/>
+              </w:rPr>
+              <w:t xml:space="preserve"> class vol. 2</w:t>
+            </w:r>
+            <w:r>
+              <w:rPr>
+                <w:noProof/>
+                <w:webHidden/>
+              </w:rPr>
+              <w:tab/>
+            </w:r>
+            <w:r>
+              <w:rPr>
+                <w:noProof/>
+                <w:webHidden/>
+              </w:rPr>
+              <w:fldChar w:fldCharType="begin"/>
+            </w:r>
+            <w:r>
+              <w:rPr>
+                <w:noProof/>
+                <w:webHidden/>
+              </w:rPr>
+              <w:instrText xml:space="preserve"> PAGEREF _Toc468889845 \h </w:instrText>
+            </w:r>
+            <w:r>
+              <w:rPr>
+                <w:noProof/>
+                <w:webHidden/>
+              </w:rPr>
+            </w:r>
+            <w:r>
+              <w:rPr>
+                <w:noProof/>
+                <w:webHidden/>
+              </w:rPr>
+              <w:fldChar w:fldCharType="separate"/>
+            </w:r>
+            <w:r>
+              <w:rPr>
+                <w:noProof/>
+                <w:webHidden/>
+              </w:rPr>
+              <w:t>7</w:t>
+            </w:r>
+            <w:r>
+              <w:rPr>
+                <w:noProof/>
+                <w:webHidden/>
+              </w:rPr>
+              <w:fldChar w:fldCharType="end"/>
+            </w:r>
+          </w:hyperlink>
+        </w:p>
+        <w:p>
+          <w:pPr>
+            <w:pStyle w:val="TOC2"/>
+            <w:tabs>
+              <w:tab w:val="left" w:pos="880"/>
+              <w:tab w:val="right" w:leader="dot" w:pos="9350"/>
+            </w:tabs>
+            <w:rPr>
+              <w:rFonts w:cstheme="minorBidi"/>
+              <w:noProof/>
+            </w:rPr>
+          </w:pPr>
+          <w:hyperlink w:anchor="_Toc468889846" w:history="1">
+            <w:r>
+              <w:rPr>
+                <w:rStyle w:val="Hyperlink"/>
+                <w:rFonts w:cstheme="majorHAnsi"/>
+                <w:noProof/>
+              </w:rPr>
+              <w:t>3.7.</w:t>
+            </w:r>
+            <w:r>
+              <w:rPr>
+                <w:rFonts w:cstheme="minorBidi"/>
+                <w:noProof/>
+              </w:rPr>
+              <w:tab/>
+            </w:r>
+            <w:r>
+              <w:rPr>
+                <w:rStyle w:val="Hyperlink"/>
+                <w:noProof/>
+              </w:rPr>
+              <w:t>Traversing the tree</w:t>
+            </w:r>
+            <w:r>
+              <w:rPr>
+                <w:noProof/>
+                <w:webHidden/>
+              </w:rPr>
+              <w:tab/>
+            </w:r>
+            <w:r>
+              <w:rPr>
+                <w:noProof/>
+                <w:webHidden/>
+              </w:rPr>
+              <w:fldChar w:fldCharType="begin"/>
+            </w:r>
+            <w:r>
+              <w:rPr>
+                <w:noProof/>
+                <w:webHidden/>
+              </w:rPr>
+              <w:instrText xml:space="preserve"> PAGEREF _Toc468889846 \h </w:instrText>
+            </w:r>
+            <w:r>
+              <w:rPr>
+                <w:noProof/>
+                <w:webHidden/>
+              </w:rPr>
+            </w:r>
+            <w:r>
+              <w:rPr>
+                <w:noProof/>
+                <w:webHidden/>
+              </w:rPr>
+              <w:fldChar w:fldCharType="separate"/>
+            </w:r>
+            <w:r>
+              <w:rPr>
+                <w:noProof/>
+                <w:webHidden/>
+              </w:rPr>
+              <w:t>7</w:t>
             </w:r>
             <w:r>
               <w:rPr>
@@ -1395,7 +1576,7 @@
               <w:noProof/>
             </w:rPr>
           </w:pPr>
-          <w:hyperlink w:anchor="_Toc468873665" w:history="1">
+          <w:hyperlink w:anchor="_Toc468889847" w:history="1">
             <w:r>
               <w:rPr>
                 <w:rStyle w:val="Hyperlink"/>
@@ -1436,7 +1617,7 @@
                 <w:noProof/>
                 <w:webHidden/>
               </w:rPr>
-              <w:instrText xml:space="preserve"> PAGEREF _Toc468873665 \h </w:instrText>
+              <w:instrText xml:space="preserve"> PAGEREF _Toc468889847 \h </w:instrText>
             </w:r>
             <w:r>
               <w:rPr>
@@ -1479,7 +1660,7 @@
               <w:noProof/>
             </w:rPr>
           </w:pPr>
-          <w:hyperlink w:anchor="_Toc468873666" w:history="1">
+          <w:hyperlink w:anchor="_Toc468889848" w:history="1">
             <w:r>
               <w:rPr>
                 <w:rStyle w:val="Hyperlink"/>
@@ -1520,7 +1701,7 @@
                 <w:noProof/>
                 <w:webHidden/>
               </w:rPr>
-              <w:instrText xml:space="preserve"> PAGEREF _Toc468873666 \h </w:instrText>
+              <w:instrText xml:space="preserve"> PAGEREF _Toc468889848 \h </w:instrText>
             </w:r>
             <w:r>
               <w:rPr>
@@ -1599,7 +1780,7 @@
           <w:sz w:val="36"/>
         </w:rPr>
       </w:pPr>
-      <w:bookmarkStart w:id="0" w:name="_Toc468873646"/>
+      <w:bookmarkStart w:id="0" w:name="_Toc468889826"/>
       <w:r>
         <w:rPr>
           <w:rFonts w:eastAsiaTheme="minorEastAsia"/>
@@ -1651,7 +1832,7 @@
           <w:rStyle w:val="tgc"/>
         </w:rPr>
       </w:pPr>
-      <w:bookmarkStart w:id="1" w:name="_Toc468873647"/>
+      <w:bookmarkStart w:id="1" w:name="_Toc468889827"/>
       <w:r>
         <w:rPr>
           <w:rStyle w:val="tgc"/>
@@ -1824,7 +2005,7 @@
           <w:sz w:val="36"/>
         </w:rPr>
       </w:pPr>
-      <w:bookmarkStart w:id="2" w:name="_Toc468873648"/>
+      <w:bookmarkStart w:id="2" w:name="_Toc468889828"/>
       <w:r>
         <w:rPr>
           <w:sz w:val="36"/>
@@ -1840,7 +2021,7 @@
           <w:noProof/>
         </w:rPr>
         <w:drawing>
-          <wp:inline distT="0" distB="0" distL="0" distR="0" wp14:anchorId="66098A75" wp14:editId="17118B2A">
+          <wp:inline distT="0" distB="0" distL="0" distR="0" wp14:anchorId="76CAEA74" wp14:editId="61915C66">
             <wp:extent cx="5943600" cy="3583940"/>
             <wp:effectExtent l="0" t="0" r="0" b="0"/>
             <wp:docPr id="1" name="Picture 1"/>
@@ -2106,7 +2287,7 @@
           <w:sz w:val="36"/>
         </w:rPr>
       </w:pPr>
-      <w:bookmarkStart w:id="3" w:name="_Toc468873649"/>
+      <w:bookmarkStart w:id="3" w:name="_Toc468889829"/>
       <w:r>
         <w:rPr>
           <w:sz w:val="36"/>
@@ -2312,10 +2493,12 @@
       <w:bookmarkStart w:id="5" w:name="_Toc468794658"/>
       <w:bookmarkStart w:id="6" w:name="_Toc468794695"/>
       <w:bookmarkStart w:id="7" w:name="_Toc468873650"/>
+      <w:bookmarkStart w:id="8" w:name="_Toc468889830"/>
       <w:bookmarkEnd w:id="4"/>
       <w:bookmarkEnd w:id="5"/>
       <w:bookmarkEnd w:id="6"/>
       <w:bookmarkEnd w:id="7"/>
+      <w:bookmarkEnd w:id="8"/>
     </w:p>
     <w:p>
       <w:pPr>
@@ -2337,14 +2520,16 @@
           <w:szCs w:val="26"/>
         </w:rPr>
       </w:pPr>
-      <w:bookmarkStart w:id="8" w:name="_Toc468790792"/>
-      <w:bookmarkStart w:id="9" w:name="_Toc468794659"/>
-      <w:bookmarkStart w:id="10" w:name="_Toc468794696"/>
-      <w:bookmarkStart w:id="11" w:name="_Toc468873651"/>
-      <w:bookmarkEnd w:id="8"/>
+      <w:bookmarkStart w:id="9" w:name="_Toc468790792"/>
+      <w:bookmarkStart w:id="10" w:name="_Toc468794659"/>
+      <w:bookmarkStart w:id="11" w:name="_Toc468794696"/>
+      <w:bookmarkStart w:id="12" w:name="_Toc468873651"/>
+      <w:bookmarkStart w:id="13" w:name="_Toc468889831"/>
       <w:bookmarkEnd w:id="9"/>
       <w:bookmarkEnd w:id="10"/>
       <w:bookmarkEnd w:id="11"/>
+      <w:bookmarkEnd w:id="12"/>
+      <w:bookmarkEnd w:id="13"/>
     </w:p>
     <w:p>
       <w:pPr>
@@ -2366,14 +2551,16 @@
           <w:szCs w:val="26"/>
         </w:rPr>
       </w:pPr>
-      <w:bookmarkStart w:id="12" w:name="_Toc468790793"/>
-      <w:bookmarkStart w:id="13" w:name="_Toc468794660"/>
-      <w:bookmarkStart w:id="14" w:name="_Toc468794697"/>
-      <w:bookmarkStart w:id="15" w:name="_Toc468873652"/>
-      <w:bookmarkEnd w:id="12"/>
-      <w:bookmarkEnd w:id="13"/>
+      <w:bookmarkStart w:id="14" w:name="_Toc468790793"/>
+      <w:bookmarkStart w:id="15" w:name="_Toc468794660"/>
+      <w:bookmarkStart w:id="16" w:name="_Toc468794697"/>
+      <w:bookmarkStart w:id="17" w:name="_Toc468873652"/>
+      <w:bookmarkStart w:id="18" w:name="_Toc468889832"/>
       <w:bookmarkEnd w:id="14"/>
       <w:bookmarkEnd w:id="15"/>
+      <w:bookmarkEnd w:id="16"/>
+      <w:bookmarkEnd w:id="17"/>
+      <w:bookmarkEnd w:id="18"/>
     </w:p>
     <w:p>
       <w:pPr>
@@ -2383,7 +2570,7 @@
           <w:numId w:val="3"/>
         </w:numPr>
       </w:pPr>
-      <w:bookmarkStart w:id="16" w:name="_Toc468873653"/>
+      <w:bookmarkStart w:id="19" w:name="_Toc468889833"/>
       <w:proofErr w:type="spellStart"/>
       <w:r>
         <w:rPr>
@@ -2395,7 +2582,7 @@
       <w:r>
         <w:t xml:space="preserve"> class</w:t>
       </w:r>
-      <w:bookmarkEnd w:id="16"/>
+      <w:bookmarkEnd w:id="19"/>
     </w:p>
     <w:p>
       <w:pPr>
@@ -3646,12 +3833,14 @@
           <w:szCs w:val="26"/>
         </w:rPr>
       </w:pPr>
-      <w:bookmarkStart w:id="17" w:name="_Toc468794662"/>
-      <w:bookmarkStart w:id="18" w:name="_Toc468794699"/>
-      <w:bookmarkStart w:id="19" w:name="_Toc468873654"/>
-      <w:bookmarkEnd w:id="17"/>
-      <w:bookmarkEnd w:id="18"/>
-      <w:bookmarkEnd w:id="19"/>
+      <w:bookmarkStart w:id="20" w:name="_Toc468794662"/>
+      <w:bookmarkStart w:id="21" w:name="_Toc468794699"/>
+      <w:bookmarkStart w:id="22" w:name="_Toc468873654"/>
+      <w:bookmarkStart w:id="23" w:name="_Toc468889834"/>
+      <w:bookmarkEnd w:id="20"/>
+      <w:bookmarkEnd w:id="21"/>
+      <w:bookmarkEnd w:id="22"/>
+      <w:bookmarkEnd w:id="23"/>
     </w:p>
     <w:p>
       <w:pPr>
@@ -3664,7 +3853,7 @@
           <w:rFonts w:ascii="Courier New" w:hAnsi="Courier New" w:cs="Courier New"/>
         </w:rPr>
       </w:pPr>
-      <w:bookmarkStart w:id="20" w:name="_Toc468873655"/>
+      <w:bookmarkStart w:id="24" w:name="_Toc468889835"/>
       <w:proofErr w:type="spellStart"/>
       <w:proofErr w:type="gramStart"/>
       <w:r>
@@ -3687,7 +3876,7 @@
         </w:rPr>
         <w:t>)</w:t>
       </w:r>
-      <w:bookmarkEnd w:id="20"/>
+      <w:bookmarkEnd w:id="24"/>
     </w:p>
     <w:p/>
     <w:p>
@@ -4800,7 +4989,7 @@
       <w:r>
         <w:t xml:space="preserve"> </w:t>
       </w:r>
-      <w:bookmarkStart w:id="21" w:name="_Toc468873656"/>
+      <w:bookmarkStart w:id="25" w:name="_Toc468889836"/>
       <w:proofErr w:type="spellStart"/>
       <w:proofErr w:type="gramStart"/>
       <w:r>
@@ -4823,7 +5012,7 @@
         </w:rPr>
         <w:t>)</w:t>
       </w:r>
-      <w:bookmarkEnd w:id="21"/>
+      <w:bookmarkEnd w:id="25"/>
     </w:p>
     <w:p>
       <w:pPr>
@@ -5833,7 +6022,7 @@
           <w:numId w:val="1"/>
         </w:numPr>
       </w:pPr>
-      <w:bookmarkStart w:id="22" w:name="_Toc468873657"/>
+      <w:bookmarkStart w:id="26" w:name="_Toc468889837"/>
       <w:proofErr w:type="spellStart"/>
       <w:r>
         <w:rPr>
@@ -5854,7 +6043,7 @@
       <w:r>
         <w:t>1</w:t>
       </w:r>
-      <w:bookmarkEnd w:id="22"/>
+      <w:bookmarkEnd w:id="26"/>
     </w:p>
     <w:p>
       <w:pPr>
@@ -6450,8 +6639,10 @@
           <w:szCs w:val="26"/>
         </w:rPr>
       </w:pPr>
-      <w:bookmarkStart w:id="23" w:name="_Toc468873658"/>
-      <w:bookmarkEnd w:id="23"/>
+      <w:bookmarkStart w:id="27" w:name="_Toc468873658"/>
+      <w:bookmarkStart w:id="28" w:name="_Toc468889838"/>
+      <w:bookmarkEnd w:id="27"/>
+      <w:bookmarkEnd w:id="28"/>
     </w:p>
     <w:p>
       <w:pPr>
@@ -6473,8 +6664,10 @@
           <w:szCs w:val="26"/>
         </w:rPr>
       </w:pPr>
-      <w:bookmarkStart w:id="24" w:name="_Toc468873659"/>
-      <w:bookmarkEnd w:id="24"/>
+      <w:bookmarkStart w:id="29" w:name="_Toc468873659"/>
+      <w:bookmarkStart w:id="30" w:name="_Toc468889839"/>
+      <w:bookmarkEnd w:id="29"/>
+      <w:bookmarkEnd w:id="30"/>
     </w:p>
     <w:p>
       <w:pPr>
@@ -6496,8 +6689,10 @@
           <w:szCs w:val="26"/>
         </w:rPr>
       </w:pPr>
-      <w:bookmarkStart w:id="25" w:name="_Toc468873660"/>
-      <w:bookmarkEnd w:id="25"/>
+      <w:bookmarkStart w:id="31" w:name="_Toc468873660"/>
+      <w:bookmarkStart w:id="32" w:name="_Toc468889840"/>
+      <w:bookmarkEnd w:id="31"/>
+      <w:bookmarkEnd w:id="32"/>
     </w:p>
     <w:p>
       <w:pPr>
@@ -6519,8 +6714,10 @@
           <w:szCs w:val="26"/>
         </w:rPr>
       </w:pPr>
-      <w:bookmarkStart w:id="26" w:name="_Toc468873661"/>
-      <w:bookmarkEnd w:id="26"/>
+      <w:bookmarkStart w:id="33" w:name="_Toc468873661"/>
+      <w:bookmarkStart w:id="34" w:name="_Toc468889841"/>
+      <w:bookmarkEnd w:id="33"/>
+      <w:bookmarkEnd w:id="34"/>
     </w:p>
     <w:p>
       <w:pPr>
@@ -6542,8 +6739,10 @@
           <w:szCs w:val="26"/>
         </w:rPr>
       </w:pPr>
-      <w:bookmarkStart w:id="27" w:name="_Toc468873662"/>
-      <w:bookmarkEnd w:id="27"/>
+      <w:bookmarkStart w:id="35" w:name="_Toc468873662"/>
+      <w:bookmarkStart w:id="36" w:name="_Toc468889842"/>
+      <w:bookmarkEnd w:id="35"/>
+      <w:bookmarkEnd w:id="36"/>
     </w:p>
     <w:p>
       <w:pPr>
@@ -6565,8 +6764,10 @@
           <w:szCs w:val="26"/>
         </w:rPr>
       </w:pPr>
-      <w:bookmarkStart w:id="28" w:name="_Toc468873663"/>
-      <w:bookmarkEnd w:id="28"/>
+      <w:bookmarkStart w:id="37" w:name="_Toc468873663"/>
+      <w:bookmarkStart w:id="38" w:name="_Toc468889843"/>
+      <w:bookmarkEnd w:id="37"/>
+      <w:bookmarkEnd w:id="38"/>
     </w:p>
     <w:p>
       <w:pPr>
@@ -6579,7 +6780,7 @@
           <w:rFonts w:ascii="Courier New" w:hAnsi="Courier New" w:cs="Courier New"/>
         </w:rPr>
       </w:pPr>
-      <w:bookmarkStart w:id="29" w:name="_Toc468873664"/>
+      <w:bookmarkStart w:id="39" w:name="_Toc468889844"/>
       <w:proofErr w:type="spellStart"/>
       <w:proofErr w:type="gramStart"/>
       <w:r>
@@ -6602,7 +6803,7 @@
         </w:rPr>
         <w:t>)</w:t>
       </w:r>
-      <w:bookmarkEnd w:id="29"/>
+      <w:bookmarkEnd w:id="39"/>
     </w:p>
     <w:p>
       <w:pPr>
@@ -9109,6 +9310,7 @@
       <w:r>
         <w:t xml:space="preserve"> </w:t>
       </w:r>
+      <w:bookmarkStart w:id="40" w:name="_Toc468889845"/>
       <w:proofErr w:type="spellStart"/>
       <w:r>
         <w:rPr>
@@ -9120,6 +9322,7 @@
       <w:r>
         <w:t xml:space="preserve"> class vol. 2</w:t>
       </w:r>
+      <w:bookmarkEnd w:id="40"/>
     </w:p>
     <w:p>
       <w:pPr>
@@ -9130,6 +9333,9 @@
       </w:r>
       <w:proofErr w:type="spellStart"/>
       <w:r>
+        <w:rPr>
+          <w:rFonts w:ascii="Courier New" w:hAnsi="Courier New" w:cs="Courier New"/>
+        </w:rPr>
         <w:t>binaryTree</w:t>
       </w:r>
       <w:proofErr w:type="spellEnd"/>
@@ -9576,6 +9782,9 @@
       </w:r>
     </w:p>
     <w:p>
+      <w:pPr>
+        <w:ind w:firstLine="360"/>
+      </w:pPr>
       <w:r>
         <w:t>Having in mind that I will have to traverse the tree in order to generate the binary code for each character I have decided to add 3 instance variables</w:t>
       </w:r>
@@ -9584,27 +9793,229 @@
       </w:r>
       <w:proofErr w:type="spellStart"/>
       <w:r>
+        <w:rPr>
+          <w:rFonts w:ascii="Courier New" w:hAnsi="Courier New" w:cs="Courier New"/>
+        </w:rPr>
         <w:t>HuffmanNode</w:t>
       </w:r>
       <w:proofErr w:type="spellEnd"/>
       <w:r>
-        <w:t xml:space="preserve"> to easily achieve the goal of traversing the tree. My constructor calls the other constructor to assign the new variables for character and frequency. For creating the tree I also need a helper Boolean variable checked to mark it off from </w:t>
+        <w:t xml:space="preserve"> to easily achieve the goal of traversing the tree. My constructor calls the other constructor to assign the new variables for </w:t>
+      </w:r>
+      <w:r>
+        <w:rPr>
+          <w:rFonts w:ascii="Courier New" w:hAnsi="Courier New" w:cs="Courier New"/>
+        </w:rPr>
+        <w:t>character</w:t>
+      </w:r>
+      <w:r>
+        <w:t xml:space="preserve"> and </w:t>
+      </w:r>
+      <w:r>
+        <w:rPr>
+          <w:rFonts w:ascii="Courier New" w:hAnsi="Courier New" w:cs="Courier New"/>
+        </w:rPr>
+        <w:t>frequency</w:t>
+      </w:r>
+      <w:r>
+        <w:t xml:space="preserve">. For creating the tree I also need a helper Boolean variable </w:t>
+      </w:r>
+      <w:r>
+        <w:rPr>
+          <w:rFonts w:ascii="Courier New" w:hAnsi="Courier New" w:cs="Courier New"/>
+        </w:rPr>
+        <w:t>checked</w:t>
+      </w:r>
+      <w:r>
+        <w:t xml:space="preserve"> to mark it off from </w:t>
       </w:r>
       <w:proofErr w:type="spellStart"/>
       <w:proofErr w:type="gramStart"/>
       <w:r>
+        <w:rPr>
+          <w:rFonts w:ascii="Courier New" w:hAnsi="Courier New" w:cs="Courier New"/>
+        </w:rPr>
         <w:t>findSmallest</w:t>
       </w:r>
       <w:proofErr w:type="spellEnd"/>
       <w:r>
+        <w:rPr>
+          <w:rFonts w:ascii="Courier New" w:hAnsi="Courier New" w:cs="Courier New"/>
+        </w:rPr>
         <w:t>(</w:t>
       </w:r>
       <w:proofErr w:type="gramEnd"/>
       <w:r>
-        <w:t>) search.  I have created getter method for left, right, parent, checked instance variables and also setters for parent and checked variables.</w:t>
-      </w:r>
-      <w:bookmarkStart w:id="30" w:name="_GoBack"/>
-      <w:bookmarkEnd w:id="30"/>
+        <w:rPr>
+          <w:rFonts w:ascii="Courier New" w:hAnsi="Courier New" w:cs="Courier New"/>
+        </w:rPr>
+        <w:t>)</w:t>
+      </w:r>
+      <w:r>
+        <w:t xml:space="preserve"> search.  I have created getter method for </w:t>
+      </w:r>
+      <w:r>
+        <w:rPr>
+          <w:rFonts w:ascii="Courier New" w:hAnsi="Courier New" w:cs="Courier New"/>
+        </w:rPr>
+        <w:t>left</w:t>
+      </w:r>
+      <w:r>
+        <w:t xml:space="preserve">, </w:t>
+      </w:r>
+      <w:r>
+        <w:rPr>
+          <w:rFonts w:ascii="Courier New" w:hAnsi="Courier New" w:cs="Courier New"/>
+        </w:rPr>
+        <w:t>right</w:t>
+      </w:r>
+      <w:r>
+        <w:t xml:space="preserve">, </w:t>
+      </w:r>
+      <w:r>
+        <w:rPr>
+          <w:rFonts w:ascii="Courier New" w:hAnsi="Courier New" w:cs="Courier New"/>
+        </w:rPr>
+        <w:t>parent</w:t>
+      </w:r>
+      <w:r>
+        <w:t xml:space="preserve">, </w:t>
+      </w:r>
+      <w:r>
+        <w:rPr>
+          <w:rFonts w:ascii="Courier New" w:hAnsi="Courier New" w:cs="Courier New"/>
+        </w:rPr>
+        <w:t>checked</w:t>
+      </w:r>
+      <w:r>
+        <w:t xml:space="preserve"> instance variables and also setters for </w:t>
+      </w:r>
+      <w:r>
+        <w:rPr>
+          <w:rFonts w:ascii="Courier New" w:hAnsi="Courier New" w:cs="Courier New"/>
+        </w:rPr>
+        <w:t>parent</w:t>
+      </w:r>
+      <w:r>
+        <w:t xml:space="preserve"> and </w:t>
+      </w:r>
+      <w:r>
+        <w:rPr>
+          <w:rFonts w:ascii="Courier New" w:hAnsi="Courier New" w:cs="Courier New"/>
+        </w:rPr>
+        <w:t>checked</w:t>
+      </w:r>
+      <w:r>
+        <w:t xml:space="preserve"> variables.</w:t>
+      </w:r>
+    </w:p>
+    <w:p>
+      <w:pPr>
+        <w:pStyle w:val="Heading2"/>
+        <w:numPr>
+          <w:ilvl w:val="1"/>
+          <w:numId w:val="5"/>
+        </w:numPr>
+      </w:pPr>
+      <w:bookmarkStart w:id="41" w:name="_Toc468889846"/>
+      <w:r>
+        <w:t>Traversing the tree</w:t>
+      </w:r>
+      <w:bookmarkEnd w:id="41"/>
+    </w:p>
+    <w:p>
+      <w:pPr>
+        <w:ind w:firstLine="360"/>
+      </w:pPr>
+      <w:r>
+        <w:t xml:space="preserve">Next method in line is </w:t>
+      </w:r>
+      <w:proofErr w:type="spellStart"/>
+      <w:proofErr w:type="gramStart"/>
+      <w:r>
+        <w:t>creatingDictionary</w:t>
+      </w:r>
+      <w:proofErr w:type="spellEnd"/>
+      <w:r>
+        <w:t>(</w:t>
+      </w:r>
+      <w:proofErr w:type="gramEnd"/>
+      <w:r>
+        <w:t xml:space="preserve">). </w:t>
+      </w:r>
+      <w:proofErr w:type="gramStart"/>
+      <w:r>
+        <w:t>Firstly</w:t>
+      </w:r>
+      <w:proofErr w:type="gramEnd"/>
+      <w:r>
+        <w:t xml:space="preserve"> the Set of characters is extracted from the map that I used for counting the frequency (also an iterator is created for that set). The method uses a helper function </w:t>
+      </w:r>
+      <w:proofErr w:type="spellStart"/>
+      <w:proofErr w:type="gramStart"/>
+      <w:r>
+        <w:t>findCharacterNode</w:t>
+      </w:r>
+      <w:proofErr w:type="spellEnd"/>
+      <w:r>
+        <w:t>(</w:t>
+      </w:r>
+      <w:proofErr w:type="gramEnd"/>
+      <w:r>
+        <w:t xml:space="preserve">) which finds the node in the binary tree with the specified character. Using that </w:t>
+      </w:r>
+      <w:proofErr w:type="gramStart"/>
+      <w:r>
+        <w:t>node</w:t>
+      </w:r>
+      <w:proofErr w:type="gramEnd"/>
+      <w:r>
+        <w:t xml:space="preserve"> we are traversing the </w:t>
+      </w:r>
+      <w:proofErr w:type="spellStart"/>
+      <w:r>
+        <w:t>binaryTree</w:t>
+      </w:r>
+      <w:proofErr w:type="spellEnd"/>
+      <w:r>
+        <w:t xml:space="preserve"> from bottom all the way to the root, generating the code along the way. The program knows when to stop because the root of the tree does not have parent, therefore it is exiting the while loop. It is also counting the depths of the tree. The process is repeated for every character and saved </w:t>
+      </w:r>
+      <w:r>
+        <w:t xml:space="preserve">in </w:t>
+      </w:r>
+      <w:r>
+        <w:t xml:space="preserve">the new </w:t>
+      </w:r>
+      <w:proofErr w:type="spellStart"/>
+      <w:r>
+        <w:t>HashMap</w:t>
+      </w:r>
+      <w:proofErr w:type="spellEnd"/>
+      <w:r>
+        <w:t xml:space="preserve"> </w:t>
+      </w:r>
+      <w:r>
+        <w:t>with character as a key and code as a value.</w:t>
+      </w:r>
+    </w:p>
+    <w:p>
+      <w:pPr>
+        <w:ind w:firstLine="360"/>
+      </w:pPr>
+      <w:r>
+        <w:lastRenderedPageBreak/>
+        <w:t xml:space="preserve">That is the last step of encoding the file. Using the </w:t>
+      </w:r>
+      <w:proofErr w:type="gramStart"/>
+      <w:r>
+        <w:t>dictionary</w:t>
+      </w:r>
+      <w:proofErr w:type="gramEnd"/>
+      <w:r>
+        <w:t xml:space="preserve"> you can encode it and then decode it again.</w:t>
+      </w:r>
+      <w:bookmarkStart w:id="42" w:name="_GoBack"/>
+      <w:bookmarkEnd w:id="42"/>
     </w:p>
     <w:p>
       <w:pPr>
@@ -9614,11 +10025,11 @@
           <w:numId w:val="1"/>
         </w:numPr>
       </w:pPr>
-      <w:bookmarkStart w:id="31" w:name="_Toc468873665"/>
+      <w:bookmarkStart w:id="43" w:name="_Toc468889847"/>
       <w:r>
         <w:t>Time and space complexity</w:t>
       </w:r>
-      <w:bookmarkEnd w:id="31"/>
+      <w:bookmarkEnd w:id="43"/>
     </w:p>
     <w:p>
       <w:pPr>
@@ -9628,11 +10039,11 @@
           <w:numId w:val="1"/>
         </w:numPr>
       </w:pPr>
-      <w:bookmarkStart w:id="32" w:name="_Toc468873666"/>
+      <w:bookmarkStart w:id="44" w:name="_Toc468889848"/>
       <w:r>
         <w:t>Conclusion</w:t>
       </w:r>
-      <w:bookmarkEnd w:id="32"/>
+      <w:bookmarkEnd w:id="44"/>
     </w:p>
     <w:sectPr>
       <w:footerReference w:type="default" r:id="rId12"/>
@@ -9706,7 +10117,7 @@
           <w:rPr>
             <w:noProof/>
           </w:rPr>
-          <w:t>6</w:t>
+          <w:t>7</w:t>
         </w:r>
         <w:r>
           <w:rPr>
@@ -11705,9 +12116,9 @@
   </w:compat>
   <w:rsids>
     <w:rsidRoot w:val="00E77371"/>
+    <w:rsid w:val="00402DEF"/>
     <w:rsid w:val="004C342F"/>
     <w:rsid w:val="00923C12"/>
-    <w:rsid w:val="00A745E9"/>
     <w:rsid w:val="00BF714E"/>
     <w:rsid w:val="00E6618B"/>
     <w:rsid w:val="00E77371"/>
@@ -12483,7 +12894,7 @@
 </file>
 
 <file path=customXml/itemProps2.xml><?xml version="1.0" encoding="utf-8"?>
-<ds:datastoreItem xmlns:ds="http://schemas.openxmlformats.org/officeDocument/2006/customXml" ds:itemID="{BFB0B8D8-D8A0-453A-817F-CF7D170290B9}">
+<ds:datastoreItem xmlns:ds="http://schemas.openxmlformats.org/officeDocument/2006/customXml" ds:itemID="{3FA80D47-89D9-45B9-A91B-5EC53AC07EBA}">
   <ds:schemaRefs>
     <ds:schemaRef ds:uri="http://schemas.openxmlformats.org/officeDocument/2006/bibliography"/>
   </ds:schemaRefs>

</xml_diff>